<commit_message>
modif 01 et 06
</commit_message>
<xml_diff>
--- a/01 - greffe.docx
+++ b/01 - greffe.docx
@@ -394,7 +394,21 @@
         <w:rPr>
           <w:rFonts w:ascii="Times New Roman" w:hAnsi="Times New Roman" w:cs="Times New Roman"/>
         </w:rPr>
-        <w:t xml:space="preserve">. Il se dirigèrent </w:t>
+        <w:t xml:space="preserve">. </w:t>
+      </w:r>
+      <w:proofErr w:type="gramStart"/>
+      <w:r>
+        <w:rPr>
+          <w:rFonts w:ascii="Times New Roman" w:hAnsi="Times New Roman" w:cs="Times New Roman"/>
+        </w:rPr>
+        <w:t>Il se dirigèrent</w:t>
+      </w:r>
+      <w:proofErr w:type="gramEnd"/>
+      <w:r>
+        <w:rPr>
+          <w:rFonts w:ascii="Times New Roman" w:hAnsi="Times New Roman" w:cs="Times New Roman"/>
+        </w:rPr>
+        <w:t xml:space="preserve"> </w:t>
       </w:r>
       <w:r>
         <w:rPr>
@@ -420,7 +434,19 @@
         <w:rPr>
           <w:rFonts w:ascii="Times New Roman" w:hAnsi="Times New Roman" w:cs="Times New Roman"/>
         </w:rPr>
-        <w:t xml:space="preserve">, silhouette silencieuse et solitaire. Puis </w:t>
+        <w:t xml:space="preserve">, silhouette </w:t>
+      </w:r>
+      <w:r>
+        <w:rPr>
+          <w:rFonts w:ascii="Times New Roman" w:hAnsi="Times New Roman" w:cs="Times New Roman"/>
+        </w:rPr>
+        <w:t xml:space="preserve">toujours aussi </w:t>
+      </w:r>
+      <w:r>
+        <w:rPr>
+          <w:rFonts w:ascii="Times New Roman" w:hAnsi="Times New Roman" w:cs="Times New Roman"/>
+        </w:rPr>
+        <w:t xml:space="preserve">silencieuse et solitaire. Puis </w:t>
       </w:r>
       <w:r>
         <w:rPr>
@@ -604,7 +630,21 @@
         <w:rPr>
           <w:rFonts w:ascii="Times New Roman" w:hAnsi="Times New Roman" w:cs="Times New Roman"/>
         </w:rPr>
-        <w:t xml:space="preserve"> D'un revers de main agacé, elle bouscula les drones. Ils émirent un cri de protestation, puis s'acharnèrent sur une autre victime. Il </w:t>
+        <w:t xml:space="preserve"> D'un revers de main agacé, elle bouscula les drones. Ils émirent un cri de protestation, puis s'acharnèrent sur une autre victime. </w:t>
+      </w:r>
+      <w:proofErr w:type="spellStart"/>
+      <w:r>
+        <w:rPr>
+          <w:rFonts w:ascii="Times New Roman" w:hAnsi="Times New Roman" w:cs="Times New Roman"/>
+        </w:rPr>
+        <w:t>Kier</w:t>
+      </w:r>
+      <w:proofErr w:type="spellEnd"/>
+      <w:r>
+        <w:rPr>
+          <w:rFonts w:ascii="Times New Roman" w:hAnsi="Times New Roman" w:cs="Times New Roman"/>
+        </w:rPr>
+        <w:t xml:space="preserve"> </w:t>
       </w:r>
       <w:proofErr w:type="gramStart"/>
       <w:r>
@@ -1128,7 +1168,21 @@
         <w:rPr>
           <w:rFonts w:ascii="Times New Roman" w:hAnsi="Times New Roman" w:cs="Times New Roman"/>
         </w:rPr>
-        <w:t xml:space="preserve">Son hésitation et son regard effrayé avaient tété flagrante. </w:t>
+        <w:t>Son hésitation</w:t>
+      </w:r>
+      <w:r>
+        <w:rPr>
+          <w:rFonts w:ascii="Times New Roman" w:hAnsi="Times New Roman" w:cs="Times New Roman"/>
+        </w:rPr>
+        <w:t xml:space="preserve"> et son regard effrayé avaient </w:t>
+      </w:r>
+      <w:bookmarkStart w:id="0" w:name="_GoBack"/>
+      <w:bookmarkEnd w:id="0"/>
+      <w:r>
+        <w:rPr>
+          <w:rFonts w:ascii="Times New Roman" w:hAnsi="Times New Roman" w:cs="Times New Roman"/>
+        </w:rPr>
+        <w:t xml:space="preserve">été flagrante. </w:t>
       </w:r>
       <w:r>
         <w:rPr>
@@ -1188,13 +1242,7 @@
         <w:rPr>
           <w:rFonts w:ascii="Times New Roman" w:hAnsi="Times New Roman" w:cs="Times New Roman"/>
         </w:rPr>
-        <w:t xml:space="preserve">Il se figea. </w:t>
-      </w:r>
-      <w:r>
-        <w:rPr>
-          <w:rFonts w:ascii="Times New Roman" w:hAnsi="Times New Roman" w:cs="Times New Roman"/>
-        </w:rPr>
-        <w:t xml:space="preserve">Elles l’entourèrent. </w:t>
+        <w:t xml:space="preserve">Il se figea. Elles l’entourèrent. </w:t>
       </w:r>
       <w:r>
         <w:rPr>
@@ -1704,21 +1752,7 @@
         <w:rPr>
           <w:rFonts w:ascii="Times New Roman" w:hAnsi="Times New Roman" w:cs="Times New Roman"/>
         </w:rPr>
-        <w:t xml:space="preserve">, ni de </w:t>
-      </w:r>
-      <w:proofErr w:type="spellStart"/>
-      <w:r>
-        <w:rPr>
-          <w:rFonts w:ascii="Times New Roman" w:hAnsi="Times New Roman" w:cs="Times New Roman"/>
-        </w:rPr>
-        <w:t>la</w:t>
-      </w:r>
-      <w:proofErr w:type="spellEnd"/>
-      <w:r>
-        <w:rPr>
-          <w:rFonts w:ascii="Times New Roman" w:hAnsi="Times New Roman" w:cs="Times New Roman"/>
-        </w:rPr>
-        <w:t xml:space="preserve"> station</w:t>
+        <w:t>, ni de la station</w:t>
       </w:r>
       <w:r>
         <w:rPr>
@@ -1863,8 +1897,6 @@
         </w:rPr>
         <w:t>vérifia</w:t>
       </w:r>
-      <w:bookmarkStart w:id="0" w:name="_GoBack"/>
-      <w:bookmarkEnd w:id="0"/>
       <w:r>
         <w:rPr>
           <w:rFonts w:ascii="Times New Roman" w:hAnsi="Times New Roman" w:cs="Times New Roman"/>
@@ -5081,7 +5113,7 @@
 </file>
 
 <file path=customXml/itemProps1.xml><?xml version="1.0" encoding="utf-8"?>
-<ds:datastoreItem xmlns:ds="http://schemas.openxmlformats.org/officeDocument/2006/customXml" ds:itemID="{F8FB8F98-0FD1-4D38-ABBB-CC0ACB094017}">
+<ds:datastoreItem xmlns:ds="http://schemas.openxmlformats.org/officeDocument/2006/customXml" ds:itemID="{BC558F2D-3C85-4016-9934-00A8B263D3B9}">
   <ds:schemaRefs>
     <ds:schemaRef ds:uri="http://schemas.openxmlformats.org/officeDocument/2006/bibliography"/>
   </ds:schemaRefs>

</xml_diff>